<commit_message>
Converting Word documents to MarkDown: "Loops": Manually checking differences between rendered MarkDown and Word. Last checks if markup looks ok.
</commit_message>
<xml_diff>
--- a/1. Spec/10. Execution Flow/3. Loops.docx
+++ b/1. Spec/10. Execution Flow/3. Loops.docx
@@ -1,6 +1,6 @@
 
 <file path=word/document.xml><?xml version="1.0" encoding="utf-8"?>
-<w:document xmlns:wpc="http://schemas.microsoft.com/office/word/2010/wordprocessingCanvas" xmlns:cx="http://schemas.microsoft.com/office/drawing/2014/chartex" xmlns:cx1="http://schemas.microsoft.com/office/drawing/2015/9/8/chartex" xmlns:cx2="http://schemas.microsoft.com/office/drawing/2015/10/21/chartex" xmlns:cx3="http://schemas.microsoft.com/office/drawing/2016/5/9/chartex" xmlns:cx4="http://schemas.microsoft.com/office/drawing/2016/5/10/chartex" xmlns:cx5="http://schemas.microsoft.com/office/drawing/2016/5/11/chartex" xmlns:cx6="http://schemas.microsoft.com/office/drawing/2016/5/12/chartex" xmlns:cx7="http://schemas.microsoft.com/office/drawing/2016/5/13/chartex" xmlns:cx8="http://schemas.microsoft.com/office/drawing/2016/5/14/chartex" xmlns:mc="http://schemas.openxmlformats.org/markup-compatibility/2006" xmlns:aink="http://schemas.microsoft.com/office/drawing/2016/ink" xmlns:am3d="http://schemas.microsoft.com/office/drawing/2017/model3d" xmlns:o="urn:schemas-microsoft-com:office:office" xmlns:r="http://schemas.openxmlformats.org/officeDocument/2006/relationships" xmlns:m="http://schemas.openxmlformats.org/officeDocument/2006/math" xmlns:v="urn:schemas-microsoft-com:vml" xmlns:wp14="http://schemas.microsoft.com/office/word/2010/wordprocessingDrawing" xmlns:wp="http://schemas.openxmlformats.org/drawingml/2006/wordprocessingDrawing" xmlns:w10="urn:schemas-microsoft-com:office:word" xmlns:w="http://schemas.openxmlformats.org/wordprocessingml/2006/main" xmlns:w14="http://schemas.microsoft.com/office/word/2010/wordml" xmlns:w15="http://schemas.microsoft.com/office/word/2012/wordml" xmlns:w16cid="http://schemas.microsoft.com/office/word/2016/wordml/cid" xmlns:w16se="http://schemas.microsoft.com/office/word/2015/wordml/symex" xmlns:wpg="http://schemas.microsoft.com/office/word/2010/wordprocessingGroup" xmlns:wpi="http://schemas.microsoft.com/office/word/2010/wordprocessingInk" xmlns:wne="http://schemas.microsoft.com/office/word/2006/wordml" xmlns:wps="http://schemas.microsoft.com/office/word/2010/wordprocessingShape" mc:Ignorable="w14 w15 w16se w16cid wp14">
+<w:document xmlns:wpc="http://schemas.microsoft.com/office/word/2010/wordprocessingCanvas" xmlns:cx="http://schemas.microsoft.com/office/drawing/2014/chartex" xmlns:cx1="http://schemas.microsoft.com/office/drawing/2015/9/8/chartex" xmlns:cx2="http://schemas.microsoft.com/office/drawing/2015/10/21/chartex" xmlns:cx3="http://schemas.microsoft.com/office/drawing/2016/5/9/chartex" xmlns:cx4="http://schemas.microsoft.com/office/drawing/2016/5/10/chartex" xmlns:cx5="http://schemas.microsoft.com/office/drawing/2016/5/11/chartex" xmlns:cx6="http://schemas.microsoft.com/office/drawing/2016/5/12/chartex" xmlns:cx7="http://schemas.microsoft.com/office/drawing/2016/5/13/chartex" xmlns:cx8="http://schemas.microsoft.com/office/drawing/2016/5/14/chartex" xmlns:mc="http://schemas.openxmlformats.org/markup-compatibility/2006" xmlns:aink="http://schemas.microsoft.com/office/drawing/2016/ink" xmlns:am3d="http://schemas.microsoft.com/office/drawing/2017/model3d" xmlns:o="urn:schemas-microsoft-com:office:office" xmlns:r="http://schemas.openxmlformats.org/officeDocument/2006/relationships" xmlns:m="http://schemas.openxmlformats.org/officeDocument/2006/math" xmlns:v="urn:schemas-microsoft-com:vml" xmlns:wp14="http://schemas.microsoft.com/office/word/2010/wordprocessingDrawing" xmlns:wp="http://schemas.openxmlformats.org/drawingml/2006/wordprocessingDrawing" xmlns:w10="urn:schemas-microsoft-com:office:word" xmlns:w="http://schemas.openxmlformats.org/wordprocessingml/2006/main" xmlns:w14="http://schemas.microsoft.com/office/word/2010/wordml" xmlns:w15="http://schemas.microsoft.com/office/word/2012/wordml" xmlns:w16cex="http://schemas.microsoft.com/office/word/2018/wordml/cex" xmlns:w16cid="http://schemas.microsoft.com/office/word/2016/wordml/cid" xmlns:w16="http://schemas.microsoft.com/office/word/2018/wordml" xmlns:w16se="http://schemas.microsoft.com/office/word/2015/wordml/symex" xmlns:wpg="http://schemas.microsoft.com/office/word/2010/wordprocessingGroup" xmlns:wpi="http://schemas.microsoft.com/office/word/2010/wordprocessingInk" xmlns:wne="http://schemas.microsoft.com/office/word/2006/wordml" xmlns:wps="http://schemas.microsoft.com/office/word/2010/wordprocessingShape" mc:Ignorable="w14 w15 w16se w16cid w16 w16cex wp14">
   <w:background w:color="000000"/>
   <w:body>
     <w:tbl>
@@ -34,7 +34,7 @@
           </w:tcPr>
           <w:p>
             <w:pPr>
-              <w:pStyle w:val="Heading1"/>
+              <w:pStyle w:val="Kop1"/>
             </w:pPr>
             <w:r>
               <w:t xml:space="preserve">Circle Language Spec: Execution </w:t>
@@ -48,7 +48,7 @@
     </w:tbl>
     <w:p>
       <w:pPr>
-        <w:pStyle w:val="Heading2"/>
+        <w:pStyle w:val="Kop2"/>
       </w:pPr>
       <w:r>
         <w:t>Loops</w:t>
@@ -56,7 +56,7 @@
     </w:p>
     <w:p>
       <w:pPr>
-        <w:pStyle w:val="Heading3"/>
+        <w:pStyle w:val="Kop3"/>
       </w:pPr>
       <w:r>
         <w:t>Concept</w:t>
@@ -298,7 +298,7 @@
     </w:p>
     <w:p>
       <w:pPr>
-        <w:pStyle w:val="Heading3"/>
+        <w:pStyle w:val="Kop3"/>
       </w:pPr>
       <w:r>
         <w:t>I</w:t>
@@ -449,7 +449,7 @@
     </w:p>
     <w:p>
       <w:pPr>
-        <w:pStyle w:val="Heading3"/>
+        <w:pStyle w:val="Kop3"/>
       </w:pPr>
       <w:r>
         <w:t>For</w:t>
@@ -457,7 +457,7 @@
     </w:p>
     <w:p>
       <w:pPr>
-        <w:pStyle w:val="Heading4"/>
+        <w:pStyle w:val="Kop4"/>
       </w:pPr>
       <w:r>
         <w:t>Concept</w:t>
@@ -480,7 +480,13 @@
         <w:t xml:space="preserve"> </w:t>
       </w:r>
       <w:r>
-        <w:t xml:space="preserve">statement is a form of repetition. Repetition, more commonly know as </w:t>
+        <w:t>statement is a form of repetition. Repetition, more commonly know</w:t>
+      </w:r>
+      <w:r>
+        <w:t>n</w:t>
+      </w:r>
+      <w:r>
+        <w:t xml:space="preserve"> as </w:t>
       </w:r>
       <w:r>
         <w:rPr>
@@ -643,7 +649,7 @@
     </w:p>
     <w:p>
       <w:pPr>
-        <w:pStyle w:val="Heading4"/>
+        <w:pStyle w:val="Kop4"/>
       </w:pPr>
       <w:r>
         <w:t>Diagram</w:t>
@@ -764,7 +770,7 @@
     </w:p>
     <w:p>
       <w:pPr>
-        <w:pStyle w:val="Heading3"/>
+        <w:pStyle w:val="Kop3"/>
       </w:pPr>
       <w:r>
         <w:t>For (range)</w:t>
@@ -772,7 +778,7 @@
     </w:p>
     <w:p>
       <w:pPr>
-        <w:pStyle w:val="Heading4"/>
+        <w:pStyle w:val="Kop4"/>
       </w:pPr>
       <w:r>
         <w:t>Concept</w:t>
@@ -820,7 +826,13 @@
         <w:ind w:left="568"/>
       </w:pPr>
       <w:r>
-        <w:t>A contiguous range of values, usually numbers, starts at one value and ends at another value. On every loop, the value is increased by one or by a step smaller or langer than that. You can also go through for instance floating point numbers or dates.</w:t>
+        <w:t>A contiguous range of values, usually numbers, starts at one value and ends at another value. On every loop, the value is increased by one or by a step smaller or la</w:t>
+      </w:r>
+      <w:r>
+        <w:t>r</w:t>
+      </w:r>
+      <w:r>
+        <w:t>ger than that. You can also go through for instance floating point numbers or dates.</w:t>
       </w:r>
     </w:p>
     <w:p>
@@ -1044,7 +1056,7 @@
     </w:p>
     <w:p>
       <w:pPr>
-        <w:pStyle w:val="Heading4"/>
+        <w:pStyle w:val="Kop4"/>
       </w:pPr>
       <w:r>
         <w:t>Diagram</w:t>
@@ -1087,7 +1099,7 @@
           <w:noProof/>
         </w:rPr>
         <w:drawing>
-          <wp:inline distT="0" distB="0" distL="0" distR="0" wp14:anchorId="72B9C3BB" wp14:editId="5B96C768">
+          <wp:inline distT="0" distB="0" distL="0" distR="0" wp14:anchorId="43CAF4B9" wp14:editId="5C1B47E7">
             <wp:extent cx="2135505" cy="2847340"/>
             <wp:effectExtent l="0" t="0" r="0" b="0"/>
             <wp:docPr id="1" name="Picture 1"/>
@@ -1440,7 +1452,15 @@
         </w:r>
       </w:smartTag>
       <w:r>
-        <w:t xml:space="preserve">. The the </w:t>
+        <w:t xml:space="preserve">. The </w:t>
+      </w:r>
+      <w:proofErr w:type="spellStart"/>
+      <w:r>
+        <w:t>the</w:t>
+      </w:r>
+      <w:proofErr w:type="spellEnd"/>
+      <w:r>
+        <w:t xml:space="preserve"> </w:t>
       </w:r>
       <w:smartTag w:uri="urn:schemas-microsoft-com:office:smarttags" w:element="place">
         <w:r>
@@ -1613,7 +1633,15 @@
         <w:t xml:space="preserve"> </w:t>
       </w:r>
       <w:r>
-        <w:t xml:space="preserve">parameter is placed inside a nonagon purely for esteatic reasons. It is a single reference to a command, and the nonagon will never contain multiple references to commands, but it is obvious the command in it will be run multiple times. The nonagon stands for multiple, so it is put around the </w:t>
+        <w:t xml:space="preserve">parameter is placed inside a nonagon purely for </w:t>
+      </w:r>
+      <w:proofErr w:type="spellStart"/>
+      <w:r>
+        <w:t>esteatic</w:t>
+      </w:r>
+      <w:proofErr w:type="spellEnd"/>
+      <w:r>
+        <w:t xml:space="preserve"> reasons. It is a single reference to a command, and the nonagon will never contain multiple references to commands, but it is obvious the command in it will be run multiple times. The nonagon stands for multiple, so it is put around the </w:t>
       </w:r>
       <w:smartTag w:uri="urn:schemas-microsoft-com:office:smarttags" w:element="place">
         <w:r>
@@ -1768,7 +1796,7 @@
           <w:noProof/>
         </w:rPr>
         <w:drawing>
-          <wp:inline distT="0" distB="0" distL="0" distR="0" wp14:anchorId="426CBEF7" wp14:editId="60E6EFEE">
+          <wp:inline distT="0" distB="0" distL="0" distR="0" wp14:anchorId="1DA25BEF" wp14:editId="78ADB2B1">
             <wp:extent cx="2170430" cy="2193290"/>
             <wp:effectExtent l="0" t="0" r="0" b="0"/>
             <wp:docPr id="2" name="Picture 2"/>
@@ -1953,7 +1981,7 @@
     </w:p>
     <w:p>
       <w:pPr>
-        <w:pStyle w:val="Heading3"/>
+        <w:pStyle w:val="Kop3"/>
       </w:pPr>
       <w:r>
         <w:t>For (conditional)</w:t>
@@ -1961,7 +1989,7 @@
     </w:p>
     <w:p>
       <w:pPr>
-        <w:pStyle w:val="Heading4"/>
+        <w:pStyle w:val="Kop4"/>
       </w:pPr>
       <w:r>
         <w:t>Concept</w:t>
@@ -2406,7 +2434,7 @@
     </w:p>
     <w:p>
       <w:pPr>
-        <w:pStyle w:val="Heading4"/>
+        <w:pStyle w:val="Kop4"/>
       </w:pPr>
       <w:r>
         <w:t>Diagram</w:t>
@@ -2443,7 +2471,7 @@
           <w:noProof/>
         </w:rPr>
         <w:drawing>
-          <wp:inline distT="0" distB="0" distL="0" distR="0" wp14:anchorId="42F33028" wp14:editId="068B5111">
+          <wp:inline distT="0" distB="0" distL="0" distR="0" wp14:anchorId="3AAD2C75" wp14:editId="208F5D99">
             <wp:extent cx="2106295" cy="3570605"/>
             <wp:effectExtent l="0" t="0" r="0" b="0"/>
             <wp:docPr id="3" name="Picture 3"/>
@@ -2789,7 +2817,15 @@
         <w:t xml:space="preserve"> </w:t>
       </w:r>
       <w:r>
-        <w:t xml:space="preserve">parameter is placed inside a nonagon purely for esteatic reasons. It is a single reference to a command, and the nonagon will never contain multiple references to commands, but it is obvious the command in it will be run multiple times. The nonagon stands for multiple, so it is put around the </w:t>
+        <w:t xml:space="preserve">parameter is placed inside a nonagon purely for </w:t>
+      </w:r>
+      <w:proofErr w:type="spellStart"/>
+      <w:r>
+        <w:t>esteatic</w:t>
+      </w:r>
+      <w:proofErr w:type="spellEnd"/>
+      <w:r>
+        <w:t xml:space="preserve"> reasons. It is a single reference to a command, and the nonagon will never contain multiple references to commands, but it is obvious the command in it will be run multiple times. The nonagon stands for multiple, so it is put around the </w:t>
       </w:r>
       <w:smartTag w:uri="urn:schemas-microsoft-com:office:smarttags" w:element="place">
         <w:r>
@@ -2910,7 +2946,7 @@
           <w:noProof/>
         </w:rPr>
         <w:drawing>
-          <wp:inline distT="0" distB="0" distL="0" distR="0" wp14:anchorId="29B1A72F" wp14:editId="1F677DC8">
+          <wp:inline distT="0" distB="0" distL="0" distR="0" wp14:anchorId="370668EF" wp14:editId="0BF47510">
             <wp:extent cx="2425065" cy="1649095"/>
             <wp:effectExtent l="0" t="0" r="0" b="0"/>
             <wp:docPr id="4" name="Picture 4"/>
@@ -3051,7 +3087,7 @@
     </w:p>
     <w:p>
       <w:pPr>
-        <w:pStyle w:val="Heading3"/>
+        <w:pStyle w:val="Kop3"/>
       </w:pPr>
       <w:r>
         <w:t>For Each</w:t>
@@ -3059,7 +3095,7 @@
     </w:p>
     <w:p>
       <w:pPr>
-        <w:pStyle w:val="Heading4"/>
+        <w:pStyle w:val="Kop4"/>
       </w:pPr>
       <w:r>
         <w:t>Concept</w:t>
@@ -3236,7 +3272,15 @@
         <w:t xml:space="preserve">For Each </w:t>
       </w:r>
       <w:r>
-        <w:t xml:space="preserve">loop does not only use plain machine instructions, because it it will be accessing a collection with a more object oriented approach. The looping itself can be controlled with machine instructions, though jumping back to the same call to the </w:t>
+        <w:t xml:space="preserve">loop does not only use plain machine instructions, because it </w:t>
+      </w:r>
+      <w:proofErr w:type="spellStart"/>
+      <w:r>
+        <w:t>it</w:t>
+      </w:r>
+      <w:proofErr w:type="spellEnd"/>
+      <w:r>
+        <w:t xml:space="preserve"> will be accessing a collection with a more object oriented approach. The looping itself can be controlled with machine instructions, though jumping back to the same call to the </w:t>
       </w:r>
       <w:smartTag w:uri="urn:schemas-microsoft-com:office:smarttags" w:element="place">
         <w:r>
@@ -3258,7 +3302,7 @@
     </w:p>
     <w:p>
       <w:pPr>
-        <w:pStyle w:val="Heading4"/>
+        <w:pStyle w:val="Kop4"/>
       </w:pPr>
       <w:r>
         <w:t>Diagram</w:t>
@@ -3295,7 +3339,7 @@
           <w:noProof/>
         </w:rPr>
         <w:drawing>
-          <wp:inline distT="0" distB="0" distL="0" distR="0" wp14:anchorId="5BD66531" wp14:editId="4AF4E21D">
+          <wp:inline distT="0" distB="0" distL="0" distR="0" wp14:anchorId="3C3BB14B" wp14:editId="590D52DA">
             <wp:extent cx="2592705" cy="2042795"/>
             <wp:effectExtent l="0" t="0" r="0" b="0"/>
             <wp:docPr id="5" name="Picture 5"/>
@@ -3609,11 +3653,13 @@
       <w:r>
         <w:t xml:space="preserve">as well, to not confuse the circles with any other possible circles, that might be defined in the </w:t>
       </w:r>
-      <w:smartTag w:uri="urn:schemas-microsoft-com:office:smarttags" w:element="place">
-        <w:r>
-          <w:t>Loop</w:t>
-        </w:r>
-      </w:smartTag>
+      <w:r>
+        <w:rPr>
+          <w:b/>
+          <w:bCs/>
+        </w:rPr>
+        <w:t>Loop</w:t>
+      </w:r>
       <w:r>
         <w:t>.</w:t>
       </w:r>
@@ -3642,7 +3688,15 @@
         <w:t xml:space="preserve"> </w:t>
       </w:r>
       <w:r>
-        <w:t xml:space="preserve">parameter was surrounded by an esteatic nonagon, but because the In parameter is already a nonagon, it is already obvious, that the command handles a collection, so a nonagon is not also placed around the </w:t>
+        <w:t xml:space="preserve">parameter was surrounded by an </w:t>
+      </w:r>
+      <w:proofErr w:type="spellStart"/>
+      <w:r>
+        <w:t>esteatic</w:t>
+      </w:r>
+      <w:proofErr w:type="spellEnd"/>
+      <w:r>
+        <w:t xml:space="preserve"> nonagon, but because the In parameter is already a nonagon, it is already obvious, that the command handles a collection, so a nonagon is not also placed around the </w:t>
       </w:r>
       <w:smartTag w:uri="urn:schemas-microsoft-com:office:smarttags" w:element="place">
         <w:r>
@@ -3752,7 +3806,7 @@
           <w:noProof/>
         </w:rPr>
         <w:drawing>
-          <wp:inline distT="0" distB="0" distL="0" distR="0" wp14:anchorId="2F936028" wp14:editId="43DCAE68">
+          <wp:inline distT="0" distB="0" distL="0" distR="0" wp14:anchorId="6F304F68" wp14:editId="2B633D4C">
             <wp:extent cx="1811655" cy="1672590"/>
             <wp:effectExtent l="0" t="0" r="0" b="0"/>
             <wp:docPr id="6" name="Picture 6"/>
@@ -3881,7 +3935,7 @@
     </w:p>
     <w:p>
       <w:pPr>
-        <w:pStyle w:val="Heading3"/>
+        <w:pStyle w:val="Kop3"/>
       </w:pPr>
       <w:r>
         <w:t>While</w:t>
@@ -3889,7 +3943,7 @@
     </w:p>
     <w:p>
       <w:pPr>
-        <w:pStyle w:val="Heading4"/>
+        <w:pStyle w:val="Kop4"/>
       </w:pPr>
       <w:r>
         <w:t>Concept</w:t>
@@ -4030,8 +4084,6 @@
         </w:rPr>
         <w:t>l</w:t>
       </w:r>
-      <w:bookmarkStart w:id="0" w:name="_GoBack"/>
-      <w:bookmarkEnd w:id="0"/>
       <w:r>
         <w:rPr>
           <w:i/>
@@ -4327,7 +4379,7 @@
     </w:p>
     <w:p>
       <w:pPr>
-        <w:pStyle w:val="Heading4"/>
+        <w:pStyle w:val="Kop4"/>
       </w:pPr>
       <w:r>
         <w:t>Diagram</w:t>
@@ -4361,7 +4413,7 @@
           <w:noProof/>
         </w:rPr>
         <w:drawing>
-          <wp:inline distT="0" distB="0" distL="0" distR="0" wp14:anchorId="3D82D8F1" wp14:editId="5FC96785">
+          <wp:inline distT="0" distB="0" distL="0" distR="0" wp14:anchorId="19335179" wp14:editId="60C93FA9">
             <wp:extent cx="1238250" cy="2557780"/>
             <wp:effectExtent l="0" t="0" r="0" b="0"/>
             <wp:docPr id="7" name="Picture 7"/>
@@ -4544,7 +4596,15 @@
         <w:t xml:space="preserve"> </w:t>
       </w:r>
       <w:r>
-        <w:t xml:space="preserve">parameter is placed inside a nonagon purely for esteatic reasons. It is a single reference to a command, and the nonagon will never contain multiple references to commands, but it is obvious the command in it will be run multiple times. The nonagon stands for multiple, so it is put around the </w:t>
+        <w:t xml:space="preserve">parameter is placed inside a nonagon purely for </w:t>
+      </w:r>
+      <w:proofErr w:type="spellStart"/>
+      <w:r>
+        <w:t>esteatic</w:t>
+      </w:r>
+      <w:proofErr w:type="spellEnd"/>
+      <w:r>
+        <w:t xml:space="preserve"> reasons. It is a single reference to a command, and the nonagon will never contain multiple references to commands, but it is obvious the command in it will be run multiple times. The nonagon stands for multiple, so it is put around the </w:t>
       </w:r>
       <w:smartTag w:uri="urn:schemas-microsoft-com:office:smarttags" w:element="place">
         <w:r>
@@ -4657,7 +4717,7 @@
           <w:noProof/>
         </w:rPr>
         <w:drawing>
-          <wp:inline distT="0" distB="0" distL="0" distR="0" wp14:anchorId="4C954E94" wp14:editId="16F467DF">
+          <wp:inline distT="0" distB="0" distL="0" distR="0" wp14:anchorId="239C12C8" wp14:editId="35895B13">
             <wp:extent cx="1221105" cy="1186180"/>
             <wp:effectExtent l="0" t="0" r="0" b="0"/>
             <wp:docPr id="8" name="Picture 8"/>
@@ -4744,7 +4804,7 @@
     </w:p>
     <w:p>
       <w:pPr>
-        <w:pStyle w:val="Heading3"/>
+        <w:pStyle w:val="Kop3"/>
       </w:pPr>
       <w:r>
         <w:t>Until</w:t>
@@ -4752,7 +4812,7 @@
     </w:p>
     <w:p>
       <w:pPr>
-        <w:pStyle w:val="Heading4"/>
+        <w:pStyle w:val="Kop4"/>
       </w:pPr>
       <w:r>
         <w:t>Concept</w:t>
@@ -4859,7 +4919,7 @@
     </w:p>
     <w:p>
       <w:pPr>
-        <w:pStyle w:val="Heading4"/>
+        <w:pStyle w:val="Kop4"/>
       </w:pPr>
       <w:r>
         <w:t>Diagram</w:t>
@@ -4893,7 +4953,7 @@
           <w:noProof/>
         </w:rPr>
         <w:drawing>
-          <wp:inline distT="0" distB="0" distL="0" distR="0" wp14:anchorId="45F2E7AF" wp14:editId="12AF0708">
+          <wp:inline distT="0" distB="0" distL="0" distR="0" wp14:anchorId="7177A843" wp14:editId="167F13AB">
             <wp:extent cx="1186180" cy="2465705"/>
             <wp:effectExtent l="0" t="0" r="0" b="0"/>
             <wp:docPr id="9" name="Picture 9"/>
@@ -5076,7 +5136,15 @@
         <w:t xml:space="preserve"> </w:t>
       </w:r>
       <w:r>
-        <w:t xml:space="preserve">parameter is placed inside a nonagon purely for esteatic reasons. It is a single reference to a command, and the nonagon will never contain multiple references to commands, but it is obvious the command in it will be run multiple times. The nonagon stands for multiple, so it is put around the </w:t>
+        <w:t xml:space="preserve">parameter is placed inside a nonagon purely for </w:t>
+      </w:r>
+      <w:proofErr w:type="spellStart"/>
+      <w:r>
+        <w:t>esteatic</w:t>
+      </w:r>
+      <w:proofErr w:type="spellEnd"/>
+      <w:r>
+        <w:t xml:space="preserve"> reasons. It is a single reference to a command, and the nonagon will never contain multiple references to commands, but it is obvious the command in it will be run multiple times. The nonagon stands for multiple, so it is put around the </w:t>
       </w:r>
       <w:smartTag w:uri="urn:schemas-microsoft-com:office:smarttags" w:element="place">
         <w:r>
@@ -5189,7 +5257,7 @@
           <w:noProof/>
         </w:rPr>
         <w:drawing>
-          <wp:inline distT="0" distB="0" distL="0" distR="0" wp14:anchorId="5FAD8B4E" wp14:editId="1FC62187">
+          <wp:inline distT="0" distB="0" distL="0" distR="0" wp14:anchorId="24224E61" wp14:editId="5325AF1C">
             <wp:extent cx="1423670" cy="1377315"/>
             <wp:effectExtent l="0" t="0" r="0" b="0"/>
             <wp:docPr id="10" name="Picture 10"/>
@@ -5292,7 +5360,7 @@
 </file>
 
 <file path=word/numbering.xml><?xml version="1.0" encoding="utf-8"?>
-<w:numbering xmlns:wpc="http://schemas.microsoft.com/office/word/2010/wordprocessingCanvas" xmlns:cx="http://schemas.microsoft.com/office/drawing/2014/chartex" xmlns:cx1="http://schemas.microsoft.com/office/drawing/2015/9/8/chartex" xmlns:cx2="http://schemas.microsoft.com/office/drawing/2015/10/21/chartex" xmlns:cx3="http://schemas.microsoft.com/office/drawing/2016/5/9/chartex" xmlns:cx4="http://schemas.microsoft.com/office/drawing/2016/5/10/chartex" xmlns:cx5="http://schemas.microsoft.com/office/drawing/2016/5/11/chartex" xmlns:cx6="http://schemas.microsoft.com/office/drawing/2016/5/12/chartex" xmlns:cx7="http://schemas.microsoft.com/office/drawing/2016/5/13/chartex" xmlns:cx8="http://schemas.microsoft.com/office/drawing/2016/5/14/chartex" xmlns:mc="http://schemas.openxmlformats.org/markup-compatibility/2006" xmlns:aink="http://schemas.microsoft.com/office/drawing/2016/ink" xmlns:am3d="http://schemas.microsoft.com/office/drawing/2017/model3d" xmlns:o="urn:schemas-microsoft-com:office:office" xmlns:r="http://schemas.openxmlformats.org/officeDocument/2006/relationships" xmlns:m="http://schemas.openxmlformats.org/officeDocument/2006/math" xmlns:v="urn:schemas-microsoft-com:vml" xmlns:wp14="http://schemas.microsoft.com/office/word/2010/wordprocessingDrawing" xmlns:wp="http://schemas.openxmlformats.org/drawingml/2006/wordprocessingDrawing" xmlns:w10="urn:schemas-microsoft-com:office:word" xmlns:w="http://schemas.openxmlformats.org/wordprocessingml/2006/main" xmlns:w14="http://schemas.microsoft.com/office/word/2010/wordml" xmlns:w15="http://schemas.microsoft.com/office/word/2012/wordml" xmlns:w16cid="http://schemas.microsoft.com/office/word/2016/wordml/cid" xmlns:w16se="http://schemas.microsoft.com/office/word/2015/wordml/symex" xmlns:wpg="http://schemas.microsoft.com/office/word/2010/wordprocessingGroup" xmlns:wpi="http://schemas.microsoft.com/office/word/2010/wordprocessingInk" xmlns:wne="http://schemas.microsoft.com/office/word/2006/wordml" xmlns:wps="http://schemas.microsoft.com/office/word/2010/wordprocessingShape" mc:Ignorable="w14 w15 w16se w16cid wp14">
+<w:numbering xmlns:wpc="http://schemas.microsoft.com/office/word/2010/wordprocessingCanvas" xmlns:cx="http://schemas.microsoft.com/office/drawing/2014/chartex" xmlns:cx1="http://schemas.microsoft.com/office/drawing/2015/9/8/chartex" xmlns:cx2="http://schemas.microsoft.com/office/drawing/2015/10/21/chartex" xmlns:cx3="http://schemas.microsoft.com/office/drawing/2016/5/9/chartex" xmlns:cx4="http://schemas.microsoft.com/office/drawing/2016/5/10/chartex" xmlns:cx5="http://schemas.microsoft.com/office/drawing/2016/5/11/chartex" xmlns:cx6="http://schemas.microsoft.com/office/drawing/2016/5/12/chartex" xmlns:cx7="http://schemas.microsoft.com/office/drawing/2016/5/13/chartex" xmlns:cx8="http://schemas.microsoft.com/office/drawing/2016/5/14/chartex" xmlns:mc="http://schemas.openxmlformats.org/markup-compatibility/2006" xmlns:aink="http://schemas.microsoft.com/office/drawing/2016/ink" xmlns:am3d="http://schemas.microsoft.com/office/drawing/2017/model3d" xmlns:o="urn:schemas-microsoft-com:office:office" xmlns:r="http://schemas.openxmlformats.org/officeDocument/2006/relationships" xmlns:m="http://schemas.openxmlformats.org/officeDocument/2006/math" xmlns:v="urn:schemas-microsoft-com:vml" xmlns:wp14="http://schemas.microsoft.com/office/word/2010/wordprocessingDrawing" xmlns:wp="http://schemas.openxmlformats.org/drawingml/2006/wordprocessingDrawing" xmlns:w10="urn:schemas-microsoft-com:office:word" xmlns:w="http://schemas.openxmlformats.org/wordprocessingml/2006/main" xmlns:w14="http://schemas.microsoft.com/office/word/2010/wordml" xmlns:w15="http://schemas.microsoft.com/office/word/2012/wordml" xmlns:w16cex="http://schemas.microsoft.com/office/word/2018/wordml/cex" xmlns:w16cid="http://schemas.microsoft.com/office/word/2016/wordml/cid" xmlns:w16="http://schemas.microsoft.com/office/word/2018/wordml" xmlns:w16se="http://schemas.microsoft.com/office/word/2015/wordml/symex" xmlns:wpg="http://schemas.microsoft.com/office/word/2010/wordprocessingGroup" xmlns:wpi="http://schemas.microsoft.com/office/word/2010/wordprocessingInk" xmlns:wne="http://schemas.microsoft.com/office/word/2006/wordml" xmlns:wps="http://schemas.microsoft.com/office/word/2010/wordprocessingShape" mc:Ignorable="w14 w15 w16se w16cid w16 w16cex wp14">
   <w:abstractNum w:abstractNumId="0" w15:restartNumberingAfterBreak="0">
     <w:nsid w:val="FFFFFF7C"/>
     <w:multiLevelType w:val="singleLevel"/>
@@ -5512,7 +5580,7 @@
 </file>
 
 <file path=word/styles.xml><?xml version="1.0" encoding="utf-8"?>
-<w:styles xmlns:mc="http://schemas.openxmlformats.org/markup-compatibility/2006" xmlns:r="http://schemas.openxmlformats.org/officeDocument/2006/relationships" xmlns:w="http://schemas.openxmlformats.org/wordprocessingml/2006/main" xmlns:w14="http://schemas.microsoft.com/office/word/2010/wordml" xmlns:w15="http://schemas.microsoft.com/office/word/2012/wordml" xmlns:w16cid="http://schemas.microsoft.com/office/word/2016/wordml/cid" xmlns:w16se="http://schemas.microsoft.com/office/word/2015/wordml/symex" mc:Ignorable="w14 w15 w16se w16cid">
+<w:styles xmlns:mc="http://schemas.openxmlformats.org/markup-compatibility/2006" xmlns:r="http://schemas.openxmlformats.org/officeDocument/2006/relationships" xmlns:w="http://schemas.openxmlformats.org/wordprocessingml/2006/main" xmlns:w14="http://schemas.microsoft.com/office/word/2010/wordml" xmlns:w15="http://schemas.microsoft.com/office/word/2012/wordml" xmlns:w16cex="http://schemas.microsoft.com/office/word/2018/wordml/cex" xmlns:w16cid="http://schemas.microsoft.com/office/word/2016/wordml/cid" xmlns:w16="http://schemas.microsoft.com/office/word/2018/wordml" xmlns:w16se="http://schemas.microsoft.com/office/word/2015/wordml/symex" mc:Ignorable="w14 w15 w16se w16cid w16 w16cex">
   <w:docDefaults>
     <w:rPrDefault>
       <w:rPr>
@@ -5900,7 +5968,7 @@
     <w:lsdException w:name="Unresolved Mention" w:semiHidden="1" w:unhideWhenUsed="1"/>
     <w:lsdException w:name="Smart Link" w:semiHidden="1" w:unhideWhenUsed="1"/>
   </w:latentStyles>
-  <w:style w:type="paragraph" w:default="1" w:styleId="Normal">
+  <w:style w:type="paragraph" w:default="1" w:styleId="Standaard">
     <w:name w:val="Normal"/>
     <w:qFormat/>
     <w:rsid w:val="003271FC"/>
@@ -5912,10 +5980,10 @@
       <w:szCs w:val="26"/>
     </w:rPr>
   </w:style>
-  <w:style w:type="paragraph" w:styleId="Heading1">
+  <w:style w:type="paragraph" w:styleId="Kop1">
     <w:name w:val="heading 1"/>
-    <w:basedOn w:val="Normal"/>
-    <w:next w:val="Normal"/>
+    <w:basedOn w:val="Standaard"/>
+    <w:next w:val="Standaard"/>
     <w:qFormat/>
     <w:rsid w:val="003271FC"/>
     <w:pPr>
@@ -5933,10 +6001,10 @@
       <w:szCs w:val="36"/>
     </w:rPr>
   </w:style>
-  <w:style w:type="paragraph" w:styleId="Heading2">
+  <w:style w:type="paragraph" w:styleId="Kop2">
     <w:name w:val="heading 2"/>
-    <w:basedOn w:val="Normal"/>
-    <w:next w:val="Normal"/>
+    <w:basedOn w:val="Standaard"/>
+    <w:next w:val="Standaard"/>
     <w:qFormat/>
     <w:rsid w:val="003271FC"/>
     <w:pPr>
@@ -5954,10 +6022,10 @@
       <w:szCs w:val="28"/>
     </w:rPr>
   </w:style>
-  <w:style w:type="paragraph" w:styleId="Heading3">
+  <w:style w:type="paragraph" w:styleId="Kop3">
     <w:name w:val="heading 3"/>
-    <w:basedOn w:val="Normal"/>
-    <w:next w:val="Normal"/>
+    <w:basedOn w:val="Standaard"/>
+    <w:next w:val="Standaard"/>
     <w:qFormat/>
     <w:rsid w:val="0000360E"/>
     <w:pPr>
@@ -5972,10 +6040,10 @@
       <w:sz w:val="22"/>
     </w:rPr>
   </w:style>
-  <w:style w:type="paragraph" w:styleId="Heading4">
+  <w:style w:type="paragraph" w:styleId="Kop4">
     <w:name w:val="heading 4"/>
-    <w:basedOn w:val="Normal"/>
-    <w:next w:val="Normal"/>
+    <w:basedOn w:val="Standaard"/>
+    <w:next w:val="Standaard"/>
     <w:qFormat/>
     <w:rsid w:val="0000360E"/>
     <w:pPr>
@@ -5990,13 +6058,13 @@
       <w:szCs w:val="28"/>
     </w:rPr>
   </w:style>
-  <w:style w:type="character" w:default="1" w:styleId="DefaultParagraphFont">
+  <w:style w:type="character" w:default="1" w:styleId="Standaardalinea-lettertype">
     <w:name w:val="Default Paragraph Font"/>
     <w:uiPriority w:val="1"/>
     <w:semiHidden/>
     <w:unhideWhenUsed/>
   </w:style>
-  <w:style w:type="table" w:default="1" w:styleId="TableNormal">
+  <w:style w:type="table" w:default="1" w:styleId="Standaardtabel">
     <w:name w:val="Normal Table"/>
     <w:uiPriority w:val="99"/>
     <w:semiHidden/>
@@ -6011,7 +6079,7 @@
       </w:tblCellMar>
     </w:tblPr>
   </w:style>
-  <w:style w:type="numbering" w:default="1" w:styleId="NoList">
+  <w:style w:type="numbering" w:default="1" w:styleId="Geenlijst">
     <w:name w:val="No List"/>
     <w:uiPriority w:val="99"/>
     <w:semiHidden/>
@@ -6026,7 +6094,7 @@
   </w:style>
   <w:style w:type="paragraph" w:customStyle="1" w:styleId="AuthoringDetails">
     <w:name w:val="Authoring Details"/>
-    <w:basedOn w:val="Normal"/>
+    <w:basedOn w:val="Standaard"/>
     <w:rsid w:val="007E7FC4"/>
     <w:rPr>
       <w:i/>
@@ -6034,9 +6102,9 @@
       <w:lang w:val="nl-NL"/>
     </w:rPr>
   </w:style>
-  <w:style w:type="table" w:styleId="TableGrid">
+  <w:style w:type="table" w:styleId="Tabelraster">
     <w:name w:val="Table Grid"/>
-    <w:basedOn w:val="TableNormal"/>
+    <w:basedOn w:val="Standaardtabel"/>
     <w:rsid w:val="003271FC"/>
     <w:pPr>
       <w:jc w:val="both"/>
@@ -6052,9 +6120,9 @@
       </w:tblBorders>
     </w:tblPr>
   </w:style>
-  <w:style w:type="paragraph" w:styleId="DocumentMap">
+  <w:style w:type="paragraph" w:styleId="Documentstructuur">
     <w:name w:val="Document Map"/>
-    <w:basedOn w:val="Normal"/>
+    <w:basedOn w:val="Standaard"/>
     <w:rsid w:val="003271FC"/>
     <w:pPr>
       <w:shd w:val="clear" w:color="auto" w:fill="000080"/>
@@ -6063,9 +6131,9 @@
       <w:rFonts w:cs="Tahoma"/>
     </w:rPr>
   </w:style>
-  <w:style w:type="paragraph" w:styleId="BalloonText">
+  <w:style w:type="paragraph" w:styleId="Ballontekst">
     <w:name w:val="Balloon Text"/>
-    <w:basedOn w:val="Normal"/>
+    <w:basedOn w:val="Standaard"/>
     <w:rsid w:val="00954D31"/>
     <w:rPr>
       <w:rFonts w:cs="Tahoma"/>
@@ -6073,10 +6141,10 @@
       <w:szCs w:val="16"/>
     </w:rPr>
   </w:style>
-  <w:style w:type="paragraph" w:styleId="Caption">
+  <w:style w:type="paragraph" w:styleId="Bijschrift">
     <w:name w:val="caption"/>
-    <w:basedOn w:val="Normal"/>
-    <w:next w:val="Normal"/>
+    <w:basedOn w:val="Standaard"/>
+    <w:next w:val="Standaard"/>
     <w:qFormat/>
     <w:rsid w:val="00954D31"/>
     <w:pPr>
@@ -6088,7 +6156,7 @@
       <w:szCs w:val="20"/>
     </w:rPr>
   </w:style>
-  <w:style w:type="character" w:styleId="CommentReference">
+  <w:style w:type="character" w:styleId="Verwijzingopmerking">
     <w:name w:val="annotation reference"/>
     <w:rsid w:val="00954D31"/>
     <w:rPr>
@@ -6096,49 +6164,49 @@
       <w:szCs w:val="16"/>
     </w:rPr>
   </w:style>
-  <w:style w:type="paragraph" w:styleId="CommentText">
+  <w:style w:type="paragraph" w:styleId="Tekstopmerking">
     <w:name w:val="annotation text"/>
-    <w:basedOn w:val="Normal"/>
+    <w:basedOn w:val="Standaard"/>
     <w:rsid w:val="00954D31"/>
     <w:rPr>
       <w:szCs w:val="20"/>
     </w:rPr>
   </w:style>
-  <w:style w:type="paragraph" w:styleId="CommentSubject">
+  <w:style w:type="paragraph" w:styleId="Onderwerpvanopmerking">
     <w:name w:val="annotation subject"/>
-    <w:basedOn w:val="CommentText"/>
-    <w:next w:val="CommentText"/>
+    <w:basedOn w:val="Tekstopmerking"/>
+    <w:next w:val="Tekstopmerking"/>
     <w:rsid w:val="00954D31"/>
     <w:rPr>
       <w:b/>
       <w:bCs/>
     </w:rPr>
   </w:style>
-  <w:style w:type="character" w:styleId="EndnoteReference">
+  <w:style w:type="character" w:styleId="Eindnootmarkering">
     <w:name w:val="endnote reference"/>
     <w:rsid w:val="00954D31"/>
     <w:rPr>
       <w:vertAlign w:val="superscript"/>
     </w:rPr>
   </w:style>
-  <w:style w:type="paragraph" w:styleId="EndnoteText">
+  <w:style w:type="paragraph" w:styleId="Eindnoottekst">
     <w:name w:val="endnote text"/>
-    <w:basedOn w:val="Normal"/>
+    <w:basedOn w:val="Standaard"/>
     <w:rsid w:val="00954D31"/>
     <w:rPr>
       <w:szCs w:val="20"/>
     </w:rPr>
   </w:style>
-  <w:style w:type="character" w:styleId="FootnoteReference">
+  <w:style w:type="character" w:styleId="Voetnootmarkering">
     <w:name w:val="footnote reference"/>
     <w:rsid w:val="00954D31"/>
     <w:rPr>
       <w:vertAlign w:val="superscript"/>
     </w:rPr>
   </w:style>
-  <w:style w:type="paragraph" w:styleId="FootnoteText">
+  <w:style w:type="paragraph" w:styleId="Voetnoottekst">
     <w:name w:val="footnote text"/>
-    <w:basedOn w:val="Normal"/>
+    <w:basedOn w:val="Standaard"/>
     <w:rsid w:val="00954D31"/>
     <w:rPr>
       <w:szCs w:val="20"/>
@@ -6146,8 +6214,8 @@
   </w:style>
   <w:style w:type="paragraph" w:styleId="Index1">
     <w:name w:val="index 1"/>
-    <w:basedOn w:val="Normal"/>
-    <w:next w:val="Normal"/>
+    <w:basedOn w:val="Standaard"/>
+    <w:next w:val="Standaard"/>
     <w:autoRedefine/>
     <w:rsid w:val="00954D31"/>
     <w:pPr>
@@ -6156,8 +6224,8 @@
   </w:style>
   <w:style w:type="paragraph" w:styleId="Index2">
     <w:name w:val="index 2"/>
-    <w:basedOn w:val="Normal"/>
-    <w:next w:val="Normal"/>
+    <w:basedOn w:val="Standaard"/>
+    <w:next w:val="Standaard"/>
     <w:autoRedefine/>
     <w:rsid w:val="00954D31"/>
     <w:pPr>
@@ -6166,8 +6234,8 @@
   </w:style>
   <w:style w:type="paragraph" w:styleId="Index3">
     <w:name w:val="index 3"/>
-    <w:basedOn w:val="Normal"/>
-    <w:next w:val="Normal"/>
+    <w:basedOn w:val="Standaard"/>
+    <w:next w:val="Standaard"/>
     <w:autoRedefine/>
     <w:rsid w:val="00954D31"/>
     <w:pPr>
@@ -6176,8 +6244,8 @@
   </w:style>
   <w:style w:type="paragraph" w:styleId="Index4">
     <w:name w:val="index 4"/>
-    <w:basedOn w:val="Normal"/>
-    <w:next w:val="Normal"/>
+    <w:basedOn w:val="Standaard"/>
+    <w:next w:val="Standaard"/>
     <w:autoRedefine/>
     <w:rsid w:val="00954D31"/>
     <w:pPr>
@@ -6186,8 +6254,8 @@
   </w:style>
   <w:style w:type="paragraph" w:styleId="Index5">
     <w:name w:val="index 5"/>
-    <w:basedOn w:val="Normal"/>
-    <w:next w:val="Normal"/>
+    <w:basedOn w:val="Standaard"/>
+    <w:next w:val="Standaard"/>
     <w:autoRedefine/>
     <w:rsid w:val="00954D31"/>
     <w:pPr>
@@ -6196,8 +6264,8 @@
   </w:style>
   <w:style w:type="paragraph" w:styleId="Index6">
     <w:name w:val="index 6"/>
-    <w:basedOn w:val="Normal"/>
-    <w:next w:val="Normal"/>
+    <w:basedOn w:val="Standaard"/>
+    <w:next w:val="Standaard"/>
     <w:autoRedefine/>
     <w:rsid w:val="00954D31"/>
     <w:pPr>
@@ -6206,8 +6274,8 @@
   </w:style>
   <w:style w:type="paragraph" w:styleId="Index7">
     <w:name w:val="index 7"/>
-    <w:basedOn w:val="Normal"/>
-    <w:next w:val="Normal"/>
+    <w:basedOn w:val="Standaard"/>
+    <w:next w:val="Standaard"/>
     <w:autoRedefine/>
     <w:rsid w:val="00954D31"/>
     <w:pPr>
@@ -6216,8 +6284,8 @@
   </w:style>
   <w:style w:type="paragraph" w:styleId="Index8">
     <w:name w:val="index 8"/>
-    <w:basedOn w:val="Normal"/>
-    <w:next w:val="Normal"/>
+    <w:basedOn w:val="Standaard"/>
+    <w:next w:val="Standaard"/>
     <w:autoRedefine/>
     <w:rsid w:val="00954D31"/>
     <w:pPr>
@@ -6226,17 +6294,17 @@
   </w:style>
   <w:style w:type="paragraph" w:styleId="Index9">
     <w:name w:val="index 9"/>
-    <w:basedOn w:val="Normal"/>
-    <w:next w:val="Normal"/>
+    <w:basedOn w:val="Standaard"/>
+    <w:next w:val="Standaard"/>
     <w:autoRedefine/>
     <w:rsid w:val="00954D31"/>
     <w:pPr>
       <w:ind w:left="1800" w:hanging="200"/>
     </w:pPr>
   </w:style>
-  <w:style w:type="paragraph" w:styleId="IndexHeading">
+  <w:style w:type="paragraph" w:styleId="Indexkop">
     <w:name w:val="index heading"/>
-    <w:basedOn w:val="Normal"/>
+    <w:basedOn w:val="Standaard"/>
     <w:next w:val="Index1"/>
     <w:rsid w:val="00954D31"/>
     <w:rPr>
@@ -6245,7 +6313,7 @@
       <w:bCs/>
     </w:rPr>
   </w:style>
-  <w:style w:type="paragraph" w:styleId="MacroText">
+  <w:style w:type="paragraph" w:styleId="Macrotekst">
     <w:name w:val="macro"/>
     <w:rsid w:val="00954D31"/>
     <w:pPr>
@@ -6266,28 +6334,28 @@
       <w:rFonts w:ascii="Courier New" w:hAnsi="Courier New" w:cs="Courier New"/>
     </w:rPr>
   </w:style>
-  <w:style w:type="paragraph" w:styleId="TableofAuthorities">
+  <w:style w:type="paragraph" w:styleId="Bronvermelding">
     <w:name w:val="table of authorities"/>
-    <w:basedOn w:val="Normal"/>
-    <w:next w:val="Normal"/>
+    <w:basedOn w:val="Standaard"/>
+    <w:next w:val="Standaard"/>
     <w:rsid w:val="00954D31"/>
     <w:pPr>
       <w:ind w:left="200" w:hanging="200"/>
     </w:pPr>
   </w:style>
-  <w:style w:type="paragraph" w:styleId="TableofFigures">
+  <w:style w:type="paragraph" w:styleId="Lijstmetafbeeldingen">
     <w:name w:val="table of figures"/>
-    <w:basedOn w:val="Normal"/>
-    <w:next w:val="Normal"/>
+    <w:basedOn w:val="Standaard"/>
+    <w:next w:val="Standaard"/>
     <w:rsid w:val="00954D31"/>
     <w:pPr>
       <w:ind w:left="400" w:hanging="400"/>
     </w:pPr>
   </w:style>
-  <w:style w:type="paragraph" w:styleId="TOAHeading">
+  <w:style w:type="paragraph" w:styleId="Kopbronvermelding">
     <w:name w:val="toa heading"/>
-    <w:basedOn w:val="Normal"/>
-    <w:next w:val="Normal"/>
+    <w:basedOn w:val="Standaard"/>
+    <w:next w:val="Standaard"/>
     <w:rsid w:val="00954D31"/>
     <w:pPr>
       <w:spacing w:before="120"/>
@@ -6300,90 +6368,90 @@
       <w:szCs w:val="24"/>
     </w:rPr>
   </w:style>
-  <w:style w:type="paragraph" w:styleId="TOC1">
+  <w:style w:type="paragraph" w:styleId="Inhopg1">
     <w:name w:val="toc 1"/>
-    <w:basedOn w:val="Normal"/>
-    <w:next w:val="Normal"/>
+    <w:basedOn w:val="Standaard"/>
+    <w:next w:val="Standaard"/>
     <w:autoRedefine/>
     <w:rsid w:val="00954D31"/>
     <w:pPr>
       <w:ind w:left="0"/>
     </w:pPr>
   </w:style>
-  <w:style w:type="paragraph" w:styleId="TOC2">
+  <w:style w:type="paragraph" w:styleId="Inhopg2">
     <w:name w:val="toc 2"/>
-    <w:basedOn w:val="Normal"/>
-    <w:next w:val="Normal"/>
+    <w:basedOn w:val="Standaard"/>
+    <w:next w:val="Standaard"/>
     <w:autoRedefine/>
     <w:rsid w:val="00954D31"/>
     <w:pPr>
       <w:ind w:left="200"/>
     </w:pPr>
   </w:style>
-  <w:style w:type="paragraph" w:styleId="TOC3">
+  <w:style w:type="paragraph" w:styleId="Inhopg3">
     <w:name w:val="toc 3"/>
-    <w:basedOn w:val="Normal"/>
-    <w:next w:val="Normal"/>
+    <w:basedOn w:val="Standaard"/>
+    <w:next w:val="Standaard"/>
     <w:autoRedefine/>
     <w:rsid w:val="00954D31"/>
     <w:pPr>
       <w:ind w:left="400"/>
     </w:pPr>
   </w:style>
-  <w:style w:type="paragraph" w:styleId="TOC4">
+  <w:style w:type="paragraph" w:styleId="Inhopg4">
     <w:name w:val="toc 4"/>
-    <w:basedOn w:val="Normal"/>
-    <w:next w:val="Normal"/>
+    <w:basedOn w:val="Standaard"/>
+    <w:next w:val="Standaard"/>
     <w:autoRedefine/>
     <w:rsid w:val="00954D31"/>
     <w:pPr>
       <w:ind w:left="600"/>
     </w:pPr>
   </w:style>
-  <w:style w:type="paragraph" w:styleId="TOC5">
+  <w:style w:type="paragraph" w:styleId="Inhopg5">
     <w:name w:val="toc 5"/>
-    <w:basedOn w:val="Normal"/>
-    <w:next w:val="Normal"/>
+    <w:basedOn w:val="Standaard"/>
+    <w:next w:val="Standaard"/>
     <w:autoRedefine/>
     <w:rsid w:val="00954D31"/>
     <w:pPr>
       <w:ind w:left="800"/>
     </w:pPr>
   </w:style>
-  <w:style w:type="paragraph" w:styleId="TOC6">
+  <w:style w:type="paragraph" w:styleId="Inhopg6">
     <w:name w:val="toc 6"/>
-    <w:basedOn w:val="Normal"/>
-    <w:next w:val="Normal"/>
+    <w:basedOn w:val="Standaard"/>
+    <w:next w:val="Standaard"/>
     <w:autoRedefine/>
     <w:rsid w:val="00954D31"/>
     <w:pPr>
       <w:ind w:left="1000"/>
     </w:pPr>
   </w:style>
-  <w:style w:type="paragraph" w:styleId="TOC7">
+  <w:style w:type="paragraph" w:styleId="Inhopg7">
     <w:name w:val="toc 7"/>
-    <w:basedOn w:val="Normal"/>
-    <w:next w:val="Normal"/>
+    <w:basedOn w:val="Standaard"/>
+    <w:next w:val="Standaard"/>
     <w:autoRedefine/>
     <w:rsid w:val="00954D31"/>
     <w:pPr>
       <w:ind w:left="1200"/>
     </w:pPr>
   </w:style>
-  <w:style w:type="paragraph" w:styleId="TOC8">
+  <w:style w:type="paragraph" w:styleId="Inhopg8">
     <w:name w:val="toc 8"/>
-    <w:basedOn w:val="Normal"/>
-    <w:next w:val="Normal"/>
+    <w:basedOn w:val="Standaard"/>
+    <w:next w:val="Standaard"/>
     <w:autoRedefine/>
     <w:rsid w:val="00954D31"/>
     <w:pPr>
       <w:ind w:left="1400"/>
     </w:pPr>
   </w:style>
-  <w:style w:type="paragraph" w:styleId="TOC9">
+  <w:style w:type="paragraph" w:styleId="Inhopg9">
     <w:name w:val="toc 9"/>
-    <w:basedOn w:val="Normal"/>
-    <w:next w:val="Normal"/>
+    <w:basedOn w:val="Standaard"/>
+    <w:next w:val="Standaard"/>
     <w:autoRedefine/>
     <w:rsid w:val="00954D31"/>
     <w:pPr>
@@ -6392,7 +6460,7 @@
   </w:style>
   <w:style w:type="paragraph" w:customStyle="1" w:styleId="Spacing">
     <w:name w:val="Spacing"/>
-    <w:basedOn w:val="Normal"/>
+    <w:basedOn w:val="Standaard"/>
     <w:rsid w:val="00954D31"/>
     <w:rPr>
       <w:sz w:val="12"/>
@@ -6400,7 +6468,7 @@
   </w:style>
   <w:style w:type="paragraph" w:customStyle="1" w:styleId="Code">
     <w:name w:val="Code"/>
-    <w:basedOn w:val="Normal"/>
+    <w:basedOn w:val="Standaard"/>
     <w:link w:val="CodeChar"/>
     <w:rsid w:val="0001638E"/>
     <w:rPr>

</xml_diff>